<commit_message>
Add CSV Data and Reports
</commit_message>
<xml_diff>
--- a/reports/Student #2/04 Requirements - Student #2.docm.docx
+++ b/reports/Student #2/04 Requirements - Student #2.docm.docx
@@ -1202,7 +1202,7 @@
               <w:rPr>
                 <w:rtl w:val="0"/>
               </w:rPr>
-              <w:t xml:space="preserve">  0  </w:t>
+              <w:t xml:space="preserve">  7  </w:t>
             </w:r>
           </w:p>
         </w:tc>
@@ -1219,7 +1219,7 @@
               <w:rPr>
                 <w:rtl w:val="0"/>
               </w:rPr>
-              <w:t xml:space="preserve">  7  </w:t>
+              <w:t xml:space="preserve">  0  </w:t>
             </w:r>
           </w:p>
         </w:tc>
@@ -2555,36 +2555,13 @@
         <w:spacing w:after="200" w:before="0" w:line="276" w:lineRule="auto"/>
         <w:ind w:left="0" w:right="0" w:firstLine="0"/>
         <w:jc w:val="both"/>
-        <w:rPr>
-          <w:rFonts w:ascii="Calibri" w:cs="Calibri" w:eastAsia="Calibri" w:hAnsi="Calibri"/>
-          <w:b w:val="0"/>
-          <w:i w:val="0"/>
-          <w:smallCaps w:val="0"/>
-          <w:strike w:val="0"/>
-          <w:color w:val="000000"/>
-          <w:sz w:val="22"/>
-          <w:szCs w:val="22"/>
-          <w:u w:val="none"/>
-          <w:shd w:fill="auto" w:val="clear"/>
-          <w:vertAlign w:val="baseline"/>
-        </w:rPr>
-      </w:pPr>
-      <w:r>
-        <w:rPr>
-          <w:rFonts w:ascii="Calibri" w:cs="Calibri" w:eastAsia="Calibri" w:hAnsi="Calibri"/>
-          <w:b w:val="0"/>
-          <w:i w:val="0"/>
-          <w:smallCaps w:val="0"/>
-          <w:strike w:val="0"/>
-          <w:color w:val="000000"/>
-          <w:sz w:val="22"/>
-          <w:szCs w:val="22"/>
-          <w:u w:val="none"/>
-          <w:shd w:fill="auto" w:val="clear"/>
-          <w:vertAlign w:val="baseline"/>
-          <w:rtl w:val="0"/>
-        </w:rPr>
-        <w:t xml:space="preserve">        </w:t>
+        <w:rPr/>
+      </w:pPr>
+      <w:r>
+        <w:rPr>
+          <w:rtl w:val="0"/>
+        </w:rPr>
+        <w:t xml:space="preserve">[X]</w:t>
       </w:r>
     </w:p>
     <w:p>
@@ -2659,59 +2636,28 @@
           <w:vertAlign w:val="baseline"/>
           <w:rtl w:val="0"/>
         </w:rPr>
-        <w:t xml:space="preserve">An enrolment is a registration of a student in a course.  The system must store the following data about them: a code (pattern “[A-Z]{1,3}[0-9][0-9]{3}”, not blank, unique), a motivation (not blank, shorter than 76 characters), some goals (not blank, shorter than 101 characters), and a work time (in hours, computed from the corresponding activities).</w:t>
-      </w:r>
-    </w:p>
-    <w:p>
-      <w:pPr>
-        <w:keepNext w:val="0"/>
-        <w:keepLines w:val="0"/>
-        <w:pageBreakBefore w:val="0"/>
-        <w:widowControl w:val="1"/>
+        <w:t xml:space="preserve">An enrolment is a registration of a student in a course.  The system must store the following data about them: a code (pattern “[A-Z]{1,3}[0-9]{3}”, not blank, unique), a motivation (not blank, shorter than 76 characters), some goals (not blank, shorter than 101 characters), and a work time (in hours, computed from the corresponding activities).</w:t>
+      </w:r>
+    </w:p>
+    <w:p>
+      <w:pPr>
         <w:pBdr>
           <w:top w:color="a6a6a6" w:space="1" w:sz="4" w:val="dotted"/>
           <w:left w:color="a6a6a6" w:space="4" w:sz="4" w:val="dotted"/>
           <w:bottom w:color="a6a6a6" w:space="1" w:sz="4" w:val="dotted"/>
           <w:right w:color="a6a6a6" w:space="4" w:sz="4" w:val="dotted"/>
-          <w:between w:space="0" w:sz="0" w:val="nil"/>
         </w:pBdr>
         <w:shd w:fill="f2f2f2" w:val="clear"/>
         <w:tabs>
           <w:tab w:val="left" w:leader="none" w:pos="1560"/>
         </w:tabs>
-        <w:spacing w:after="200" w:before="0" w:line="276" w:lineRule="auto"/>
-        <w:ind w:left="0" w:right="0" w:firstLine="0"/>
-        <w:jc w:val="both"/>
-        <w:rPr>
-          <w:rFonts w:ascii="Calibri" w:cs="Calibri" w:eastAsia="Calibri" w:hAnsi="Calibri"/>
-          <w:b w:val="0"/>
-          <w:i w:val="0"/>
-          <w:smallCaps w:val="0"/>
-          <w:strike w:val="0"/>
-          <w:color w:val="000000"/>
-          <w:sz w:val="22"/>
-          <w:szCs w:val="22"/>
-          <w:u w:val="none"/>
-          <w:shd w:fill="auto" w:val="clear"/>
-          <w:vertAlign w:val="baseline"/>
-        </w:rPr>
-      </w:pPr>
-      <w:r>
-        <w:rPr>
-          <w:rFonts w:ascii="Calibri" w:cs="Calibri" w:eastAsia="Calibri" w:hAnsi="Calibri"/>
-          <w:b w:val="0"/>
-          <w:i w:val="0"/>
-          <w:smallCaps w:val="0"/>
-          <w:strike w:val="0"/>
-          <w:color w:val="000000"/>
-          <w:sz w:val="22"/>
-          <w:szCs w:val="22"/>
-          <w:u w:val="none"/>
-          <w:shd w:fill="auto" w:val="clear"/>
-          <w:vertAlign w:val="baseline"/>
-          <w:rtl w:val="0"/>
-        </w:rPr>
-        <w:t xml:space="preserve">     </w:t>
+        <w:rPr/>
+      </w:pPr>
+      <w:r>
+        <w:rPr>
+          <w:rtl w:val="0"/>
+        </w:rPr>
+        <w:t xml:space="preserve">[X]</w:t>
       </w:r>
     </w:p>
     <w:p>
@@ -2825,20 +2771,14 @@
       </w:pPr>
       <w:r>
         <w:rPr>
-          <w:rFonts w:ascii="Calibri" w:cs="Calibri" w:eastAsia="Calibri" w:hAnsi="Calibri"/>
-          <w:b w:val="0"/>
-          <w:i w:val="0"/>
-          <w:smallCaps w:val="0"/>
-          <w:strike w:val="0"/>
-          <w:color w:val="000000"/>
-          <w:sz w:val="22"/>
-          <w:szCs w:val="22"/>
-          <w:u w:val="none"/>
-          <w:shd w:fill="auto" w:val="clear"/>
-          <w:vertAlign w:val="baseline"/>
-          <w:rtl w:val="0"/>
-        </w:rPr>
-        <w:t xml:space="preserve">         </w:t>
+          <w:rtl w:val="0"/>
+        </w:rPr>
+        <w:t xml:space="preserve">[X]</w:t>
+      </w:r>
+      <w:r>
+        <w:rPr>
+          <w:rtl w:val="0"/>
+        </w:rPr>
       </w:r>
     </w:p>
     <w:p>
@@ -2886,54 +2826,23 @@
     </w:p>
     <w:p>
       <w:pPr>
-        <w:keepNext w:val="0"/>
-        <w:keepLines w:val="0"/>
-        <w:pageBreakBefore w:val="0"/>
-        <w:widowControl w:val="1"/>
         <w:pBdr>
           <w:top w:color="a6a6a6" w:space="1" w:sz="4" w:val="dotted"/>
           <w:left w:color="a6a6a6" w:space="4" w:sz="4" w:val="dotted"/>
           <w:bottom w:color="a6a6a6" w:space="1" w:sz="4" w:val="dotted"/>
           <w:right w:color="a6a6a6" w:space="4" w:sz="4" w:val="dotted"/>
-          <w:between w:space="0" w:sz="0" w:val="nil"/>
         </w:pBdr>
         <w:shd w:fill="f2f2f2" w:val="clear"/>
         <w:tabs>
           <w:tab w:val="left" w:leader="none" w:pos="1560"/>
         </w:tabs>
-        <w:spacing w:after="200" w:before="0" w:line="276" w:lineRule="auto"/>
-        <w:ind w:left="0" w:right="0" w:firstLine="0"/>
-        <w:jc w:val="both"/>
-        <w:rPr>
-          <w:rFonts w:ascii="Calibri" w:cs="Calibri" w:eastAsia="Calibri" w:hAnsi="Calibri"/>
-          <w:b w:val="0"/>
-          <w:i w:val="0"/>
-          <w:smallCaps w:val="0"/>
-          <w:strike w:val="0"/>
-          <w:color w:val="000000"/>
-          <w:sz w:val="22"/>
-          <w:szCs w:val="22"/>
-          <w:u w:val="none"/>
-          <w:shd w:fill="auto" w:val="clear"/>
-          <w:vertAlign w:val="baseline"/>
-        </w:rPr>
-      </w:pPr>
-      <w:r>
-        <w:rPr>
-          <w:rFonts w:ascii="Calibri" w:cs="Calibri" w:eastAsia="Calibri" w:hAnsi="Calibri"/>
-          <w:b w:val="0"/>
-          <w:i w:val="0"/>
-          <w:smallCaps w:val="0"/>
-          <w:strike w:val="0"/>
-          <w:color w:val="000000"/>
-          <w:sz w:val="22"/>
-          <w:szCs w:val="22"/>
-          <w:u w:val="none"/>
-          <w:shd w:fill="auto" w:val="clear"/>
-          <w:vertAlign w:val="baseline"/>
-          <w:rtl w:val="0"/>
-        </w:rPr>
-        <w:t xml:space="preserve">         </w:t>
+        <w:rPr/>
+      </w:pPr>
+      <w:r>
+        <w:rPr>
+          <w:rtl w:val="0"/>
+        </w:rPr>
+        <w:t xml:space="preserve">[X]</w:t>
       </w:r>
     </w:p>
     <w:p>
@@ -3111,20 +3020,14 @@
       </w:pPr>
       <w:r>
         <w:rPr>
-          <w:rFonts w:ascii="Calibri" w:cs="Calibri" w:eastAsia="Calibri" w:hAnsi="Calibri"/>
-          <w:b w:val="0"/>
-          <w:i w:val="0"/>
-          <w:smallCaps w:val="0"/>
-          <w:strike w:val="0"/>
-          <w:color w:val="000000"/>
-          <w:sz w:val="22"/>
-          <w:szCs w:val="22"/>
-          <w:u w:val="none"/>
-          <w:shd w:fill="auto" w:val="clear"/>
-          <w:vertAlign w:val="baseline"/>
-          <w:rtl w:val="0"/>
-        </w:rPr>
-        <w:t xml:space="preserve">      </w:t>
+          <w:rtl w:val="0"/>
+        </w:rPr>
+        <w:t xml:space="preserve">[X]</w:t>
+      </w:r>
+      <w:r>
+        <w:rPr>
+          <w:rtl w:val="0"/>
+        </w:rPr>
       </w:r>
     </w:p>
     <w:p>
@@ -3216,20 +3119,14 @@
       </w:pPr>
       <w:r>
         <w:rPr>
-          <w:rFonts w:ascii="Calibri" w:cs="Calibri" w:eastAsia="Calibri" w:hAnsi="Calibri"/>
-          <w:b w:val="0"/>
-          <w:i w:val="0"/>
-          <w:smallCaps w:val="0"/>
-          <w:strike w:val="0"/>
-          <w:color w:val="000000"/>
-          <w:sz w:val="22"/>
-          <w:szCs w:val="22"/>
-          <w:u w:val="none"/>
-          <w:shd w:fill="auto" w:val="clear"/>
-          <w:vertAlign w:val="baseline"/>
-          <w:rtl w:val="0"/>
-        </w:rPr>
-        <w:t xml:space="preserve">       </w:t>
+          <w:rtl w:val="0"/>
+        </w:rPr>
+        <w:t xml:space="preserve">[X]</w:t>
+      </w:r>
+      <w:r>
+        <w:rPr>
+          <w:rtl w:val="0"/>
+        </w:rPr>
       </w:r>
     </w:p>
     <w:p>
@@ -3314,20 +3211,14 @@
       </w:pPr>
       <w:r>
         <w:rPr>
-          <w:rFonts w:ascii="Calibri" w:cs="Calibri" w:eastAsia="Calibri" w:hAnsi="Calibri"/>
-          <w:b w:val="0"/>
-          <w:i w:val="0"/>
-          <w:smallCaps w:val="0"/>
-          <w:strike w:val="0"/>
-          <w:color w:val="000000"/>
-          <w:sz w:val="22"/>
-          <w:szCs w:val="22"/>
-          <w:u w:val="none"/>
-          <w:shd w:fill="auto" w:val="clear"/>
-          <w:vertAlign w:val="baseline"/>
-          <w:rtl w:val="0"/>
-        </w:rPr>
-        <w:t xml:space="preserve">        </w:t>
+          <w:rtl w:val="0"/>
+        </w:rPr>
+        <w:t xml:space="preserve">[X]</w:t>
+      </w:r>
+      <w:r>
+        <w:rPr>
+          <w:rtl w:val="0"/>
+        </w:rPr>
       </w:r>
     </w:p>
     <w:p>

</xml_diff>

<commit_message>
Add reports and fix errors
</commit_message>
<xml_diff>
--- a/reports/Student #2/04 Requirements - Student #2.docm.docx
+++ b/reports/Student #2/04 Requirements - Student #2.docm.docx
@@ -783,7 +783,7 @@
                 <w:rFonts w:ascii="Cambria Math" w:cs="Cambria Math" w:eastAsia="Cambria Math" w:hAnsi="Cambria Math"/>
                 <w:rtl w:val="0"/>
               </w:rPr>
-              <w:t xml:space="preserve">February 11</w:t>
+              <w:t xml:space="preserve">April 20</w:t>
             </w:r>
             <w:r>
               <w:rPr>
@@ -1293,7 +1293,7 @@
               <w:rPr>
                 <w:rtl w:val="0"/>
               </w:rPr>
-              <w:t xml:space="preserve">  0  </w:t>
+              <w:t xml:space="preserve">  8  </w:t>
             </w:r>
           </w:p>
         </w:tc>
@@ -1310,7 +1310,7 @@
               <w:rPr>
                 <w:rtl w:val="0"/>
               </w:rPr>
-              <w:t xml:space="preserve">  8  </w:t>
+              <w:t xml:space="preserve">  0  </w:t>
             </w:r>
           </w:p>
         </w:tc>
@@ -3392,20 +3392,14 @@
       </w:pPr>
       <w:r>
         <w:rPr>
-          <w:rFonts w:ascii="Calibri" w:cs="Calibri" w:eastAsia="Calibri" w:hAnsi="Calibri"/>
-          <w:b w:val="0"/>
-          <w:i w:val="0"/>
-          <w:smallCaps w:val="0"/>
-          <w:strike w:val="0"/>
-          <w:color w:val="000000"/>
-          <w:sz w:val="22"/>
-          <w:szCs w:val="22"/>
-          <w:u w:val="none"/>
-          <w:shd w:fill="auto" w:val="clear"/>
-          <w:vertAlign w:val="baseline"/>
-          <w:rtl w:val="0"/>
-        </w:rPr>
-        <w:t xml:space="preserve">        </w:t>
+          <w:rtl w:val="0"/>
+        </w:rPr>
+        <w:t xml:space="preserve"> [ X ]</w:t>
+      </w:r>
+      <w:r>
+        <w:rPr>
+          <w:rtl w:val="0"/>
+        </w:rPr>
       </w:r>
     </w:p>
     <w:p>
@@ -3539,7 +3533,18 @@
           <w:vertAlign w:val="baseline"/>
           <w:rtl w:val="0"/>
         </w:rPr>
-        <w:t xml:space="preserve">        </w:t>
+        <w:t xml:space="preserve"> </w:t>
+      </w:r>
+      <w:r>
+        <w:rPr>
+          <w:rtl w:val="0"/>
+        </w:rPr>
+        <w:t xml:space="preserve"> [ X ] </w:t>
+      </w:r>
+      <w:r>
+        <w:rPr>
+          <w:rtl w:val="0"/>
+        </w:rPr>
       </w:r>
     </w:p>
     <w:p>
@@ -3685,36 +3690,30 @@
         <w:spacing w:after="200" w:before="0" w:line="276" w:lineRule="auto"/>
         <w:ind w:left="0" w:right="0" w:firstLine="0"/>
         <w:jc w:val="both"/>
-        <w:rPr>
-          <w:rFonts w:ascii="Calibri" w:cs="Calibri" w:eastAsia="Calibri" w:hAnsi="Calibri"/>
-          <w:b w:val="0"/>
-          <w:i w:val="0"/>
-          <w:smallCaps w:val="0"/>
-          <w:strike w:val="0"/>
-          <w:color w:val="000000"/>
-          <w:sz w:val="22"/>
-          <w:szCs w:val="22"/>
-          <w:u w:val="none"/>
-          <w:shd w:fill="auto" w:val="clear"/>
-          <w:vertAlign w:val="baseline"/>
-        </w:rPr>
-      </w:pPr>
-      <w:r>
-        <w:rPr>
-          <w:rFonts w:ascii="Calibri" w:cs="Calibri" w:eastAsia="Calibri" w:hAnsi="Calibri"/>
-          <w:b w:val="0"/>
-          <w:i w:val="0"/>
-          <w:smallCaps w:val="0"/>
-          <w:strike w:val="0"/>
-          <w:color w:val="000000"/>
-          <w:sz w:val="22"/>
-          <w:szCs w:val="22"/>
-          <w:u w:val="none"/>
-          <w:shd w:fill="auto" w:val="clear"/>
-          <w:vertAlign w:val="baseline"/>
-          <w:rtl w:val="0"/>
-        </w:rPr>
-        <w:t xml:space="preserve">       </w:t>
+        <w:rPr/>
+      </w:pPr>
+      <w:r>
+        <w:rPr>
+          <w:rFonts w:ascii="Calibri" w:cs="Calibri" w:eastAsia="Calibri" w:hAnsi="Calibri"/>
+          <w:b w:val="0"/>
+          <w:i w:val="0"/>
+          <w:smallCaps w:val="0"/>
+          <w:strike w:val="0"/>
+          <w:color w:val="000000"/>
+          <w:sz w:val="22"/>
+          <w:szCs w:val="22"/>
+          <w:u w:val="none"/>
+          <w:shd w:fill="auto" w:val="clear"/>
+          <w:vertAlign w:val="baseline"/>
+          <w:rtl w:val="0"/>
+        </w:rPr>
+        <w:t xml:space="preserve"> </w:t>
+      </w:r>
+      <w:r>
+        <w:rPr>
+          <w:rtl w:val="0"/>
+        </w:rPr>
+        <w:t xml:space="preserve">[ X ]</w:t>
       </w:r>
     </w:p>
     <w:p>
@@ -3999,54 +3998,23 @@
     </w:p>
     <w:p>
       <w:pPr>
-        <w:keepNext w:val="0"/>
-        <w:keepLines w:val="0"/>
-        <w:pageBreakBefore w:val="0"/>
-        <w:widowControl w:val="1"/>
         <w:pBdr>
-          <w:top w:color="a6a6a6" w:space="1" w:sz="4" w:val="dotted"/>
-          <w:left w:color="a6a6a6" w:space="4" w:sz="4" w:val="dotted"/>
-          <w:bottom w:color="a6a6a6" w:space="1" w:sz="4" w:val="dotted"/>
-          <w:right w:color="a6a6a6" w:space="4" w:sz="4" w:val="dotted"/>
-          <w:between w:space="0" w:sz="0" w:val="nil"/>
+          <w:top w:color="d9d9d9" w:space="1" w:sz="4" w:val="dotted"/>
+          <w:left w:color="d9d9d9" w:space="4" w:sz="4" w:val="dotted"/>
+          <w:bottom w:color="d9d9d9" w:space="1" w:sz="4" w:val="dotted"/>
+          <w:right w:color="d9d9d9" w:space="4" w:sz="4" w:val="dotted"/>
         </w:pBdr>
         <w:shd w:fill="f2f2f2" w:val="clear"/>
         <w:tabs>
           <w:tab w:val="left" w:leader="none" w:pos="1560"/>
         </w:tabs>
-        <w:spacing w:after="200" w:before="0" w:line="276" w:lineRule="auto"/>
-        <w:ind w:left="0" w:right="0" w:firstLine="0"/>
-        <w:jc w:val="both"/>
-        <w:rPr>
-          <w:rFonts w:ascii="Calibri" w:cs="Calibri" w:eastAsia="Calibri" w:hAnsi="Calibri"/>
-          <w:b w:val="0"/>
-          <w:i w:val="0"/>
-          <w:smallCaps w:val="0"/>
-          <w:strike w:val="0"/>
-          <w:color w:val="000000"/>
-          <w:sz w:val="22"/>
-          <w:szCs w:val="22"/>
-          <w:u w:val="none"/>
-          <w:shd w:fill="auto" w:val="clear"/>
-          <w:vertAlign w:val="baseline"/>
-        </w:rPr>
-      </w:pPr>
-      <w:r>
-        <w:rPr>
-          <w:rFonts w:ascii="Calibri" w:cs="Calibri" w:eastAsia="Calibri" w:hAnsi="Calibri"/>
-          <w:b w:val="0"/>
-          <w:i w:val="0"/>
-          <w:smallCaps w:val="0"/>
-          <w:strike w:val="0"/>
-          <w:color w:val="000000"/>
-          <w:sz w:val="22"/>
-          <w:szCs w:val="22"/>
-          <w:u w:val="none"/>
-          <w:shd w:fill="auto" w:val="clear"/>
-          <w:vertAlign w:val="baseline"/>
-          <w:rtl w:val="0"/>
-        </w:rPr>
-        <w:t xml:space="preserve">       </w:t>
+        <w:rPr/>
+      </w:pPr>
+      <w:r>
+        <w:rPr>
+          <w:rtl w:val="0"/>
+        </w:rPr>
+        <w:t xml:space="preserve"> [ X ]</w:t>
       </w:r>
     </w:p>
     <w:p>
@@ -4290,54 +4258,23 @@
     </w:p>
     <w:p>
       <w:pPr>
-        <w:keepNext w:val="0"/>
-        <w:keepLines w:val="0"/>
-        <w:pageBreakBefore w:val="0"/>
-        <w:widowControl w:val="1"/>
         <w:pBdr>
-          <w:top w:color="a6a6a6" w:space="1" w:sz="4" w:val="dotted"/>
-          <w:left w:color="a6a6a6" w:space="4" w:sz="4" w:val="dotted"/>
-          <w:bottom w:color="a6a6a6" w:space="1" w:sz="4" w:val="dotted"/>
-          <w:right w:color="a6a6a6" w:space="4" w:sz="4" w:val="dotted"/>
-          <w:between w:space="0" w:sz="0" w:val="nil"/>
+          <w:top w:color="d9d9d9" w:space="1" w:sz="4" w:val="dotted"/>
+          <w:left w:color="d9d9d9" w:space="4" w:sz="4" w:val="dotted"/>
+          <w:bottom w:color="d9d9d9" w:space="1" w:sz="4" w:val="dotted"/>
+          <w:right w:color="d9d9d9" w:space="4" w:sz="4" w:val="dotted"/>
         </w:pBdr>
         <w:shd w:fill="f2f2f2" w:val="clear"/>
         <w:tabs>
           <w:tab w:val="left" w:leader="none" w:pos="1560"/>
         </w:tabs>
-        <w:spacing w:after="200" w:before="0" w:line="276" w:lineRule="auto"/>
-        <w:ind w:left="0" w:right="0" w:firstLine="0"/>
-        <w:jc w:val="both"/>
-        <w:rPr>
-          <w:rFonts w:ascii="Calibri" w:cs="Calibri" w:eastAsia="Calibri" w:hAnsi="Calibri"/>
-          <w:b w:val="0"/>
-          <w:i w:val="0"/>
-          <w:smallCaps w:val="0"/>
-          <w:strike w:val="0"/>
-          <w:color w:val="000000"/>
-          <w:sz w:val="22"/>
-          <w:szCs w:val="22"/>
-          <w:u w:val="none"/>
-          <w:shd w:fill="auto" w:val="clear"/>
-          <w:vertAlign w:val="baseline"/>
-        </w:rPr>
-      </w:pPr>
-      <w:r>
-        <w:rPr>
-          <w:rFonts w:ascii="Calibri" w:cs="Calibri" w:eastAsia="Calibri" w:hAnsi="Calibri"/>
-          <w:b w:val="0"/>
-          <w:i w:val="0"/>
-          <w:smallCaps w:val="0"/>
-          <w:strike w:val="0"/>
-          <w:color w:val="000000"/>
-          <w:sz w:val="22"/>
-          <w:szCs w:val="22"/>
-          <w:u w:val="none"/>
-          <w:shd w:fill="auto" w:val="clear"/>
-          <w:vertAlign w:val="baseline"/>
-          <w:rtl w:val="0"/>
-        </w:rPr>
-        <w:t xml:space="preserve">       </w:t>
+        <w:rPr/>
+      </w:pPr>
+      <w:r>
+        <w:rPr>
+          <w:rtl w:val="0"/>
+        </w:rPr>
+        <w:t xml:space="preserve"> [ X ]</w:t>
       </w:r>
     </w:p>
     <w:p>
@@ -4471,7 +4408,18 @@
           <w:vertAlign w:val="baseline"/>
           <w:rtl w:val="0"/>
         </w:rPr>
-        <w:t xml:space="preserve">      </w:t>
+        <w:t xml:space="preserve"> </w:t>
+      </w:r>
+      <w:r>
+        <w:rPr>
+          <w:rtl w:val="0"/>
+        </w:rPr>
+        <w:t xml:space="preserve">[ X ]</w:t>
+      </w:r>
+      <w:r>
+        <w:rPr>
+          <w:rtl w:val="0"/>
+        </w:rPr>
       </w:r>
     </w:p>
     <w:p>
@@ -4581,54 +4529,40 @@
     </w:p>
     <w:p>
       <w:pPr>
-        <w:keepNext w:val="0"/>
-        <w:keepLines w:val="0"/>
-        <w:pageBreakBefore w:val="0"/>
-        <w:widowControl w:val="1"/>
         <w:pBdr>
-          <w:top w:color="d9d9d9" w:space="1" w:sz="4" w:val="dotted"/>
-          <w:left w:color="d9d9d9" w:space="4" w:sz="4" w:val="dotted"/>
-          <w:bottom w:color="d9d9d9" w:space="1" w:sz="4" w:val="dotted"/>
-          <w:right w:color="d9d9d9" w:space="4" w:sz="4" w:val="dotted"/>
-          <w:between w:space="0" w:sz="0" w:val="nil"/>
+          <w:top w:color="a6a6a6" w:space="1" w:sz="4" w:val="dotted"/>
+          <w:left w:color="a6a6a6" w:space="4" w:sz="4" w:val="dotted"/>
+          <w:bottom w:color="a6a6a6" w:space="1" w:sz="4" w:val="dotted"/>
+          <w:right w:color="a6a6a6" w:space="4" w:sz="4" w:val="dotted"/>
         </w:pBdr>
         <w:shd w:fill="f2f2f2" w:val="clear"/>
         <w:tabs>
           <w:tab w:val="left" w:leader="none" w:pos="1560"/>
         </w:tabs>
-        <w:spacing w:after="200" w:before="0" w:line="276" w:lineRule="auto"/>
-        <w:ind w:left="0" w:right="0" w:firstLine="0"/>
-        <w:jc w:val="both"/>
-        <w:rPr>
-          <w:rFonts w:ascii="Calibri" w:cs="Calibri" w:eastAsia="Calibri" w:hAnsi="Calibri"/>
-          <w:b w:val="0"/>
-          <w:i w:val="0"/>
-          <w:smallCaps w:val="0"/>
-          <w:strike w:val="0"/>
-          <w:color w:val="000000"/>
-          <w:sz w:val="22"/>
-          <w:szCs w:val="22"/>
-          <w:u w:val="none"/>
-          <w:shd w:fill="auto" w:val="clear"/>
-          <w:vertAlign w:val="baseline"/>
-        </w:rPr>
-      </w:pPr>
-      <w:r>
-        <w:rPr>
-          <w:rFonts w:ascii="Calibri" w:cs="Calibri" w:eastAsia="Calibri" w:hAnsi="Calibri"/>
-          <w:b w:val="0"/>
-          <w:i w:val="0"/>
-          <w:smallCaps w:val="0"/>
-          <w:strike w:val="0"/>
-          <w:color w:val="000000"/>
-          <w:sz w:val="22"/>
-          <w:szCs w:val="22"/>
-          <w:u w:val="none"/>
-          <w:shd w:fill="auto" w:val="clear"/>
-          <w:vertAlign w:val="baseline"/>
-          <w:rtl w:val="0"/>
-        </w:rPr>
-        <w:t xml:space="preserve">       </w:t>
+        <w:rPr>
+          <w:rFonts w:ascii="Calibri" w:cs="Calibri" w:eastAsia="Calibri" w:hAnsi="Calibri"/>
+          <w:b w:val="0"/>
+          <w:i w:val="0"/>
+          <w:smallCaps w:val="0"/>
+          <w:strike w:val="0"/>
+          <w:color w:val="000000"/>
+          <w:sz w:val="22"/>
+          <w:szCs w:val="22"/>
+          <w:u w:val="none"/>
+          <w:shd w:fill="auto" w:val="clear"/>
+          <w:vertAlign w:val="baseline"/>
+        </w:rPr>
+      </w:pPr>
+      <w:r>
+        <w:rPr>
+          <w:rtl w:val="0"/>
+        </w:rPr>
+        <w:t xml:space="preserve">[ X ]</w:t>
+      </w:r>
+      <w:r>
+        <w:rPr>
+          <w:rtl w:val="0"/>
+        </w:rPr>
       </w:r>
     </w:p>
     <w:p>
@@ -4708,20 +4642,14 @@
       </w:pPr>
       <w:r>
         <w:rPr>
-          <w:rFonts w:ascii="Calibri" w:cs="Calibri" w:eastAsia="Calibri" w:hAnsi="Calibri"/>
-          <w:b w:val="0"/>
-          <w:i w:val="0"/>
-          <w:smallCaps w:val="0"/>
-          <w:strike w:val="0"/>
-          <w:color w:val="000000"/>
-          <w:sz w:val="22"/>
-          <w:szCs w:val="22"/>
-          <w:u w:val="none"/>
-          <w:shd w:fill="auto" w:val="clear"/>
-          <w:vertAlign w:val="baseline"/>
-          <w:rtl w:val="0"/>
-        </w:rPr>
-        <w:t xml:space="preserve">        </w:t>
+          <w:rtl w:val="0"/>
+        </w:rPr>
+        <w:t xml:space="preserve">[ X ]</w:t>
+      </w:r>
+      <w:r>
+        <w:rPr>
+          <w:rtl w:val="0"/>
+        </w:rPr>
       </w:r>
     </w:p>
     <w:p>

</xml_diff>